<commit_message>
trabajo seguridad | ejercicios aw
</commit_message>
<xml_diff>
--- a/Seguridad/TRABAJO SEGURIDAD.docx
+++ b/Seguridad/TRABAJO SEGURIDAD.docx
@@ -308,7 +308,25 @@
           <w:sz w:val="28"/>
           <w:highlight w:val="yellow"/>
         </w:rPr>
-        <w:t xml:space="preserve"> de Febrero a las 23h59. </w:t>
+        <w:t xml:space="preserve"> de </w:t>
+      </w:r>
+      <w:proofErr w:type="gramStart"/>
+      <w:r>
+        <w:rPr>
+          <w:b/>
+          <w:sz w:val="28"/>
+          <w:highlight w:val="yellow"/>
+        </w:rPr>
+        <w:t>Febrero</w:t>
+      </w:r>
+      <w:proofErr w:type="gramEnd"/>
+      <w:r>
+        <w:rPr>
+          <w:b/>
+          <w:sz w:val="28"/>
+          <w:highlight w:val="yellow"/>
+        </w:rPr>
+        <w:t xml:space="preserve"> a las 23h59. </w:t>
       </w:r>
       <w:r>
         <w:rPr>
@@ -1924,193 +1942,165 @@
     </w:p>
     <w:p>
       <w:pPr>
-        <w:pStyle w:val="Prrafodelista"/>
-        <w:numPr>
-          <w:ilvl w:val="0"/>
-          <w:numId w:val="12"/>
-        </w:numPr>
-        <w:rPr>
-          <w:bCs/>
-          <w:sz w:val="28"/>
-        </w:rPr>
-      </w:pPr>
-      <w:r>
-        <w:rPr>
-          <w:bCs/>
+        <w:rPr>
+          <w:b/>
+          <w:sz w:val="28"/>
+        </w:rPr>
+      </w:pPr>
+      <w:r>
+        <w:rPr>
+          <w:b/>
           <w:sz w:val="28"/>
         </w:rPr>
         <w:lastRenderedPageBreak/>
-        <w:t>Centro de respaldo</w:t>
-      </w:r>
-    </w:p>
-    <w:p>
-      <w:pPr>
-        <w:pStyle w:val="Prrafodelista"/>
-        <w:numPr>
-          <w:ilvl w:val="0"/>
-          <w:numId w:val="12"/>
-        </w:numPr>
-        <w:rPr>
-          <w:bCs/>
-          <w:sz w:val="28"/>
-        </w:rPr>
-      </w:pPr>
-      <w:r>
-        <w:rPr>
-          <w:bCs/>
-          <w:sz w:val="28"/>
-        </w:rPr>
-        <w:t xml:space="preserve">SAI (monitorización, </w:t>
-      </w:r>
+        <w:t>Tipos de atacantes</w:t>
+      </w:r>
+    </w:p>
+    <w:p>
+      <w:pPr>
+        <w:pStyle w:val="Prrafodelista"/>
+        <w:numPr>
+          <w:ilvl w:val="0"/>
+          <w:numId w:val="12"/>
+        </w:numPr>
+        <w:rPr>
+          <w:bCs/>
+          <w:sz w:val="28"/>
+        </w:rPr>
+      </w:pPr>
       <w:proofErr w:type="spellStart"/>
       <w:r>
         <w:rPr>
           <w:bCs/>
           <w:sz w:val="28"/>
         </w:rPr>
-        <w:t>triggers</w:t>
+        <w:t>Sniffers</w:t>
       </w:r>
       <w:proofErr w:type="spellEnd"/>
-      <w:r>
-        <w:rPr>
-          <w:bCs/>
-          <w:sz w:val="28"/>
-        </w:rPr>
-        <w:t>, mantenimiento)</w:t>
-      </w:r>
-    </w:p>
-    <w:p>
-      <w:pPr>
-        <w:pStyle w:val="Prrafodelista"/>
-        <w:numPr>
-          <w:ilvl w:val="0"/>
-          <w:numId w:val="12"/>
-        </w:numPr>
-        <w:rPr>
-          <w:bCs/>
-          <w:sz w:val="28"/>
-        </w:rPr>
-      </w:pPr>
-      <w:r>
-        <w:rPr>
-          <w:bCs/>
-          <w:sz w:val="28"/>
-        </w:rPr>
-        <w:t>RAID</w:t>
-      </w:r>
-    </w:p>
-    <w:p>
-      <w:pPr>
-        <w:pStyle w:val="Prrafodelista"/>
-        <w:numPr>
-          <w:ilvl w:val="0"/>
-          <w:numId w:val="12"/>
-        </w:numPr>
-        <w:rPr>
-          <w:bCs/>
-          <w:sz w:val="28"/>
-        </w:rPr>
-      </w:pPr>
-      <w:r>
-        <w:rPr>
-          <w:bCs/>
-          <w:sz w:val="28"/>
-        </w:rPr>
-        <w:t>Modelos arquitectónicos (DAS, NAS, SAN)</w:t>
-      </w:r>
-    </w:p>
-    <w:p>
-      <w:pPr>
-        <w:pStyle w:val="Prrafodelista"/>
-        <w:numPr>
-          <w:ilvl w:val="0"/>
-          <w:numId w:val="12"/>
-        </w:numPr>
-        <w:rPr>
-          <w:bCs/>
-          <w:sz w:val="28"/>
-        </w:rPr>
-      </w:pPr>
-      <w:r>
-        <w:rPr>
-          <w:bCs/>
-          <w:sz w:val="28"/>
-        </w:rPr>
-        <w:t>Copias de seguridad (normal, incremental, diferencial)</w:t>
-      </w:r>
-    </w:p>
-    <w:p>
-      <w:pPr>
-        <w:rPr>
-          <w:b/>
-          <w:sz w:val="28"/>
-        </w:rPr>
-      </w:pPr>
-      <w:r>
-        <w:rPr>
-          <w:bCs/>
-          <w:sz w:val="28"/>
-        </w:rPr>
-        <w:br w:type="page"/>
-      </w:r>
-      <w:r>
-        <w:rPr>
-          <w:b/>
-          <w:sz w:val="28"/>
-        </w:rPr>
-        <w:lastRenderedPageBreak/>
-        <w:t>Legislación</w:t>
-      </w:r>
-    </w:p>
-    <w:p>
-      <w:pPr>
-        <w:rPr>
-          <w:bCs/>
-          <w:sz w:val="28"/>
-        </w:rPr>
-      </w:pPr>
-      <w:r>
-        <w:rPr>
-          <w:bCs/>
-          <w:sz w:val="28"/>
-        </w:rPr>
-        <w:t>LOPD</w:t>
-      </w:r>
-    </w:p>
-    <w:p>
-      <w:pPr>
-        <w:pStyle w:val="Prrafodelista"/>
-        <w:numPr>
-          <w:ilvl w:val="0"/>
-          <w:numId w:val="12"/>
-        </w:numPr>
-        <w:rPr>
-          <w:bCs/>
-          <w:sz w:val="28"/>
-        </w:rPr>
-      </w:pPr>
-      <w:r>
-        <w:rPr>
-          <w:bCs/>
-          <w:sz w:val="28"/>
-        </w:rPr>
-        <w:t xml:space="preserve">Datos </w:t>
-      </w:r>
+    </w:p>
+    <w:p>
+      <w:pPr>
+        <w:pStyle w:val="Prrafodelista"/>
+        <w:numPr>
+          <w:ilvl w:val="0"/>
+          <w:numId w:val="12"/>
+        </w:numPr>
+        <w:rPr>
+          <w:bCs/>
+          <w:sz w:val="28"/>
+        </w:rPr>
+      </w:pPr>
       <w:proofErr w:type="spellStart"/>
       <w:r>
         <w:rPr>
           <w:bCs/>
           <w:sz w:val="28"/>
         </w:rPr>
-        <w:t>persoanles</w:t>
+        <w:t>Spammers</w:t>
       </w:r>
       <w:proofErr w:type="spellEnd"/>
-      <w:r>
-        <w:rPr>
-          <w:bCs/>
-          <w:sz w:val="28"/>
-        </w:rPr>
-        <w:t>, fichero, tratamiento</w:t>
+    </w:p>
+    <w:p>
+      <w:pPr>
+        <w:pStyle w:val="Prrafodelista"/>
+        <w:numPr>
+          <w:ilvl w:val="0"/>
+          <w:numId w:val="12"/>
+        </w:numPr>
+        <w:rPr>
+          <w:bCs/>
+          <w:sz w:val="28"/>
+        </w:rPr>
+      </w:pPr>
+      <w:r>
+        <w:rPr>
+          <w:bCs/>
+          <w:sz w:val="28"/>
+        </w:rPr>
+        <w:t>Programadores de malware</w:t>
+      </w:r>
+    </w:p>
+    <w:p>
+      <w:pPr>
+        <w:pStyle w:val="Prrafodelista"/>
+        <w:numPr>
+          <w:ilvl w:val="0"/>
+          <w:numId w:val="12"/>
+        </w:numPr>
+        <w:rPr>
+          <w:bCs/>
+          <w:sz w:val="28"/>
+        </w:rPr>
+      </w:pPr>
+      <w:r>
+        <w:rPr>
+          <w:bCs/>
+          <w:sz w:val="28"/>
+        </w:rPr>
+        <w:t>Personal interno</w:t>
+      </w:r>
+    </w:p>
+    <w:p>
+      <w:pPr>
+        <w:pStyle w:val="Prrafodelista"/>
+        <w:numPr>
+          <w:ilvl w:val="0"/>
+          <w:numId w:val="12"/>
+        </w:numPr>
+        <w:rPr>
+          <w:bCs/>
+          <w:sz w:val="28"/>
+        </w:rPr>
+      </w:pPr>
+      <w:r>
+        <w:rPr>
+          <w:bCs/>
+          <w:sz w:val="28"/>
+        </w:rPr>
+        <w:t>Antiguos empleados</w:t>
+      </w:r>
+    </w:p>
+    <w:p>
+      <w:pPr>
+        <w:pStyle w:val="Prrafodelista"/>
+        <w:numPr>
+          <w:ilvl w:val="0"/>
+          <w:numId w:val="12"/>
+        </w:numPr>
+        <w:rPr>
+          <w:bCs/>
+          <w:sz w:val="28"/>
+        </w:rPr>
+      </w:pPr>
+      <w:r>
+        <w:rPr>
+          <w:bCs/>
+          <w:sz w:val="28"/>
+        </w:rPr>
+        <w:t>Intrusos remunerados</w:t>
+      </w:r>
+    </w:p>
+    <w:p>
+      <w:pPr>
+        <w:rPr>
+          <w:bCs/>
+          <w:sz w:val="28"/>
+        </w:rPr>
+      </w:pPr>
+    </w:p>
+    <w:p>
+      <w:pPr>
+        <w:rPr>
+          <w:b/>
+          <w:sz w:val="28"/>
+        </w:rPr>
+      </w:pPr>
+      <w:r>
+        <w:rPr>
+          <w:b/>
+          <w:sz w:val="28"/>
+        </w:rPr>
+        <w:t>Tipos de ataques</w:t>
       </w:r>
     </w:p>
     <w:p>
@@ -2131,7 +2121,7 @@
           <w:bCs/>
           <w:sz w:val="28"/>
         </w:rPr>
-        <w:t>Comunidcar</w:t>
+        <w:t>Escaneres</w:t>
       </w:r>
       <w:proofErr w:type="spellEnd"/>
       <w:r>
@@ -2139,73 +2129,28 @@
           <w:bCs/>
           <w:sz w:val="28"/>
         </w:rPr>
-        <w:t xml:space="preserve"> a la AEPD</w:t>
-      </w:r>
-    </w:p>
-    <w:p>
-      <w:pPr>
-        <w:rPr>
-          <w:bCs/>
-          <w:sz w:val="28"/>
-        </w:rPr>
-      </w:pPr>
-      <w:r>
-        <w:rPr>
-          <w:bCs/>
-          <w:sz w:val="28"/>
-        </w:rPr>
-        <w:t>LSSI</w:t>
-      </w:r>
-    </w:p>
-    <w:p>
-      <w:pPr>
-        <w:pStyle w:val="Prrafodelista"/>
-        <w:numPr>
-          <w:ilvl w:val="0"/>
-          <w:numId w:val="12"/>
-        </w:numPr>
-        <w:rPr>
-          <w:bCs/>
-          <w:sz w:val="28"/>
-        </w:rPr>
-      </w:pPr>
-      <w:r>
-        <w:rPr>
-          <w:bCs/>
-          <w:sz w:val="28"/>
-        </w:rPr>
-        <w:t>Ingresos?</w:t>
-      </w:r>
-    </w:p>
-    <w:p/>
-    <w:p>
-      <w:pPr>
-        <w:rPr>
-          <w:bCs/>
-          <w:sz w:val="28"/>
-        </w:rPr>
-      </w:pPr>
-      <w:r>
-        <w:rPr>
-          <w:bCs/>
-          <w:sz w:val="28"/>
-        </w:rPr>
-        <w:t>LOPD-</w:t>
-      </w:r>
+        <w:t xml:space="preserve"> de puertos</w:t>
+      </w:r>
+    </w:p>
+    <w:p>
+      <w:pPr>
+        <w:pStyle w:val="Prrafodelista"/>
+        <w:numPr>
+          <w:ilvl w:val="0"/>
+          <w:numId w:val="12"/>
+        </w:numPr>
+        <w:rPr>
+          <w:bCs/>
+          <w:sz w:val="28"/>
+        </w:rPr>
+      </w:pPr>
       <w:proofErr w:type="spellStart"/>
       <w:r>
         <w:rPr>
           <w:bCs/>
           <w:sz w:val="28"/>
         </w:rPr>
-        <w:t>G</w:t>
-      </w:r>
-      <w:r>
-        <w:rPr>
-          <w:bCs/>
-          <w:sz w:val="28"/>
-        </w:rPr>
-        <w:t>dd</w:t>
+        <w:t>Sniffers</w:t>
       </w:r>
       <w:proofErr w:type="spellEnd"/>
     </w:p>
@@ -2221,56 +2166,13 @@
           <w:sz w:val="28"/>
         </w:rPr>
       </w:pPr>
-      <w:r>
-        <w:rPr>
-          <w:bCs/>
-          <w:sz w:val="28"/>
-        </w:rPr>
-        <w:t>Derechos digitales</w:t>
-      </w:r>
-    </w:p>
-    <w:p>
-      <w:pPr>
-        <w:rPr>
-          <w:bCs/>
-          <w:sz w:val="28"/>
-        </w:rPr>
-      </w:pPr>
-    </w:p>
-    <w:p>
-      <w:pPr>
-        <w:rPr>
-          <w:b/>
-          <w:sz w:val="28"/>
-        </w:rPr>
-      </w:pPr>
-      <w:r>
-        <w:rPr>
-          <w:b/>
-          <w:sz w:val="28"/>
-        </w:rPr>
-        <w:t>Tipos de atacantes</w:t>
-      </w:r>
-    </w:p>
-    <w:p>
-      <w:pPr>
-        <w:pStyle w:val="Prrafodelista"/>
-        <w:numPr>
-          <w:ilvl w:val="0"/>
-          <w:numId w:val="12"/>
-        </w:numPr>
-        <w:rPr>
-          <w:bCs/>
-          <w:sz w:val="28"/>
-        </w:rPr>
-      </w:pPr>
       <w:proofErr w:type="spellStart"/>
       <w:r>
         <w:rPr>
           <w:bCs/>
           <w:sz w:val="28"/>
         </w:rPr>
-        <w:t>Sniffers</w:t>
+        <w:t>Exploits</w:t>
       </w:r>
       <w:proofErr w:type="spellEnd"/>
     </w:p>
@@ -2292,7 +2194,7 @@
           <w:bCs/>
           <w:sz w:val="28"/>
         </w:rPr>
-        <w:t>Spammers</w:t>
+        <w:t>Backdoors</w:t>
       </w:r>
       <w:proofErr w:type="spellEnd"/>
     </w:p>
@@ -2308,125 +2210,15 @@
           <w:sz w:val="28"/>
         </w:rPr>
       </w:pPr>
-      <w:r>
-        <w:rPr>
-          <w:bCs/>
-          <w:sz w:val="28"/>
-        </w:rPr>
-        <w:t>Programadores de malware</w:t>
-      </w:r>
-    </w:p>
-    <w:p>
-      <w:pPr>
-        <w:pStyle w:val="Prrafodelista"/>
-        <w:numPr>
-          <w:ilvl w:val="0"/>
-          <w:numId w:val="12"/>
-        </w:numPr>
-        <w:rPr>
-          <w:bCs/>
-          <w:sz w:val="28"/>
-        </w:rPr>
-      </w:pPr>
-      <w:r>
-        <w:rPr>
-          <w:bCs/>
-          <w:sz w:val="28"/>
-        </w:rPr>
-        <w:t>Personal interno</w:t>
-      </w:r>
-    </w:p>
-    <w:p>
-      <w:pPr>
-        <w:pStyle w:val="Prrafodelista"/>
-        <w:numPr>
-          <w:ilvl w:val="0"/>
-          <w:numId w:val="12"/>
-        </w:numPr>
-        <w:rPr>
-          <w:bCs/>
-          <w:sz w:val="28"/>
-        </w:rPr>
-      </w:pPr>
-      <w:r>
-        <w:rPr>
-          <w:bCs/>
-          <w:sz w:val="28"/>
-        </w:rPr>
-        <w:t>Antiguos empleados</w:t>
-      </w:r>
-    </w:p>
-    <w:p>
-      <w:pPr>
-        <w:pStyle w:val="Prrafodelista"/>
-        <w:numPr>
-          <w:ilvl w:val="0"/>
-          <w:numId w:val="12"/>
-        </w:numPr>
-        <w:rPr>
-          <w:bCs/>
-          <w:sz w:val="28"/>
-        </w:rPr>
-      </w:pPr>
-      <w:r>
-        <w:rPr>
-          <w:bCs/>
-          <w:sz w:val="28"/>
-        </w:rPr>
-        <w:t>Intrusos remunerados</w:t>
-      </w:r>
-    </w:p>
-    <w:p>
-      <w:pPr>
-        <w:rPr>
-          <w:bCs/>
-          <w:sz w:val="28"/>
-        </w:rPr>
-      </w:pPr>
-    </w:p>
-    <w:p>
-      <w:pPr>
-        <w:rPr>
-          <w:b/>
-          <w:sz w:val="28"/>
-        </w:rPr>
-      </w:pPr>
-      <w:r>
-        <w:rPr>
-          <w:b/>
-          <w:sz w:val="28"/>
-        </w:rPr>
-        <w:t>Tipos de ataques</w:t>
-      </w:r>
-    </w:p>
-    <w:p>
-      <w:pPr>
-        <w:pStyle w:val="Prrafodelista"/>
-        <w:numPr>
-          <w:ilvl w:val="0"/>
-          <w:numId w:val="12"/>
-        </w:numPr>
-        <w:rPr>
-          <w:bCs/>
-          <w:sz w:val="28"/>
-        </w:rPr>
-      </w:pPr>
       <w:proofErr w:type="spellStart"/>
       <w:r>
         <w:rPr>
           <w:bCs/>
           <w:sz w:val="28"/>
         </w:rPr>
-        <w:t>Escaneres</w:t>
+        <w:t>Rootkits</w:t>
       </w:r>
       <w:proofErr w:type="spellEnd"/>
-      <w:r>
-        <w:rPr>
-          <w:bCs/>
-          <w:sz w:val="28"/>
-        </w:rPr>
-        <w:t xml:space="preserve"> de puertos</w:t>
-      </w:r>
     </w:p>
     <w:p>
       <w:pPr>
@@ -2446,7 +2238,7 @@
           <w:bCs/>
           <w:sz w:val="28"/>
         </w:rPr>
-        <w:t>Sniffers</w:t>
+        <w:t>Auto-rooters</w:t>
       </w:r>
       <w:proofErr w:type="spellEnd"/>
     </w:p>
@@ -2468,29 +2260,106 @@
           <w:bCs/>
           <w:sz w:val="28"/>
         </w:rPr>
-        <w:t>Exploits</w:t>
+        <w:t>Password</w:t>
       </w:r>
       <w:proofErr w:type="spellEnd"/>
-    </w:p>
-    <w:p>
-      <w:pPr>
-        <w:pStyle w:val="Prrafodelista"/>
-        <w:numPr>
-          <w:ilvl w:val="0"/>
-          <w:numId w:val="12"/>
-        </w:numPr>
-        <w:rPr>
-          <w:bCs/>
-          <w:sz w:val="28"/>
-        </w:rPr>
-      </w:pPr>
+      <w:r>
+        <w:rPr>
+          <w:bCs/>
+          <w:sz w:val="28"/>
+        </w:rPr>
+        <w:t>-crackers</w:t>
+      </w:r>
+    </w:p>
+    <w:p>
+      <w:pPr>
+        <w:pStyle w:val="Prrafodelista"/>
+        <w:numPr>
+          <w:ilvl w:val="0"/>
+          <w:numId w:val="12"/>
+        </w:numPr>
+        <w:rPr>
+          <w:bCs/>
+          <w:sz w:val="28"/>
+        </w:rPr>
+      </w:pPr>
+      <w:r>
+        <w:rPr>
+          <w:bCs/>
+          <w:sz w:val="28"/>
+        </w:rPr>
+        <w:t>Generadores de malware</w:t>
+      </w:r>
+    </w:p>
+    <w:p>
+      <w:pPr>
+        <w:rPr>
+          <w:bCs/>
+          <w:sz w:val="28"/>
+        </w:rPr>
+      </w:pPr>
+    </w:p>
+    <w:p>
+      <w:pPr>
+        <w:rPr>
+          <w:b/>
+          <w:sz w:val="28"/>
+        </w:rPr>
+      </w:pPr>
+      <w:r>
+        <w:rPr>
+          <w:b/>
+          <w:sz w:val="28"/>
+        </w:rPr>
+        <w:t>Defensa en profundidad</w:t>
+      </w:r>
+    </w:p>
+    <w:p>
+      <w:pPr>
+        <w:pStyle w:val="Prrafodelista"/>
+        <w:numPr>
+          <w:ilvl w:val="0"/>
+          <w:numId w:val="12"/>
+        </w:numPr>
+        <w:rPr>
+          <w:bCs/>
+          <w:sz w:val="28"/>
+        </w:rPr>
+      </w:pPr>
+      <w:r>
+        <w:rPr>
+          <w:bCs/>
+          <w:sz w:val="28"/>
+        </w:rPr>
+        <w:t>Políticas, procedimientos, concienciación</w:t>
+      </w:r>
+    </w:p>
+    <w:p>
+      <w:pPr>
+        <w:pStyle w:val="Prrafodelista"/>
+        <w:numPr>
+          <w:ilvl w:val="0"/>
+          <w:numId w:val="12"/>
+        </w:numPr>
+        <w:rPr>
+          <w:bCs/>
+          <w:sz w:val="28"/>
+        </w:rPr>
+      </w:pPr>
+      <w:r>
+        <w:rPr>
+          <w:bCs/>
+          <w:sz w:val="28"/>
+        </w:rPr>
+        <w:t xml:space="preserve">Seguridad </w:t>
+      </w:r>
       <w:proofErr w:type="spellStart"/>
       <w:r>
         <w:rPr>
           <w:bCs/>
           <w:sz w:val="28"/>
         </w:rPr>
-        <w:t>Backdoors</w:t>
+        <w:t>físisca</w:t>
       </w:r>
       <w:proofErr w:type="spellEnd"/>
     </w:p>
@@ -2506,172 +2375,6 @@
           <w:sz w:val="28"/>
         </w:rPr>
       </w:pPr>
-      <w:proofErr w:type="spellStart"/>
-      <w:r>
-        <w:rPr>
-          <w:bCs/>
-          <w:sz w:val="28"/>
-        </w:rPr>
-        <w:t>Rootkits</w:t>
-      </w:r>
-      <w:proofErr w:type="spellEnd"/>
-    </w:p>
-    <w:p>
-      <w:pPr>
-        <w:pStyle w:val="Prrafodelista"/>
-        <w:numPr>
-          <w:ilvl w:val="0"/>
-          <w:numId w:val="12"/>
-        </w:numPr>
-        <w:rPr>
-          <w:bCs/>
-          <w:sz w:val="28"/>
-        </w:rPr>
-      </w:pPr>
-      <w:proofErr w:type="spellStart"/>
-      <w:r>
-        <w:rPr>
-          <w:bCs/>
-          <w:sz w:val="28"/>
-        </w:rPr>
-        <w:t>Auto-rooters</w:t>
-      </w:r>
-      <w:proofErr w:type="spellEnd"/>
-    </w:p>
-    <w:p>
-      <w:pPr>
-        <w:pStyle w:val="Prrafodelista"/>
-        <w:numPr>
-          <w:ilvl w:val="0"/>
-          <w:numId w:val="12"/>
-        </w:numPr>
-        <w:rPr>
-          <w:bCs/>
-          <w:sz w:val="28"/>
-        </w:rPr>
-      </w:pPr>
-      <w:proofErr w:type="spellStart"/>
-      <w:r>
-        <w:rPr>
-          <w:bCs/>
-          <w:sz w:val="28"/>
-        </w:rPr>
-        <w:t>Password</w:t>
-      </w:r>
-      <w:proofErr w:type="spellEnd"/>
-      <w:r>
-        <w:rPr>
-          <w:bCs/>
-          <w:sz w:val="28"/>
-        </w:rPr>
-        <w:t>-crackers</w:t>
-      </w:r>
-    </w:p>
-    <w:p>
-      <w:pPr>
-        <w:pStyle w:val="Prrafodelista"/>
-        <w:numPr>
-          <w:ilvl w:val="0"/>
-          <w:numId w:val="12"/>
-        </w:numPr>
-        <w:rPr>
-          <w:bCs/>
-          <w:sz w:val="28"/>
-        </w:rPr>
-      </w:pPr>
-      <w:r>
-        <w:rPr>
-          <w:bCs/>
-          <w:sz w:val="28"/>
-        </w:rPr>
-        <w:t>Generadores de malware</w:t>
-      </w:r>
-    </w:p>
-    <w:p>
-      <w:pPr>
-        <w:rPr>
-          <w:bCs/>
-          <w:sz w:val="28"/>
-        </w:rPr>
-      </w:pPr>
-    </w:p>
-    <w:p>
-      <w:pPr>
-        <w:rPr>
-          <w:b/>
-          <w:sz w:val="28"/>
-        </w:rPr>
-      </w:pPr>
-      <w:r>
-        <w:rPr>
-          <w:b/>
-          <w:sz w:val="28"/>
-        </w:rPr>
-        <w:lastRenderedPageBreak/>
-        <w:t>Defensa en profundidad</w:t>
-      </w:r>
-    </w:p>
-    <w:p>
-      <w:pPr>
-        <w:pStyle w:val="Prrafodelista"/>
-        <w:numPr>
-          <w:ilvl w:val="0"/>
-          <w:numId w:val="12"/>
-        </w:numPr>
-        <w:rPr>
-          <w:bCs/>
-          <w:sz w:val="28"/>
-        </w:rPr>
-      </w:pPr>
-      <w:r>
-        <w:rPr>
-          <w:bCs/>
-          <w:sz w:val="28"/>
-        </w:rPr>
-        <w:t>Políticas, procedimientos, concienciación</w:t>
-      </w:r>
-    </w:p>
-    <w:p>
-      <w:pPr>
-        <w:pStyle w:val="Prrafodelista"/>
-        <w:numPr>
-          <w:ilvl w:val="0"/>
-          <w:numId w:val="12"/>
-        </w:numPr>
-        <w:rPr>
-          <w:bCs/>
-          <w:sz w:val="28"/>
-        </w:rPr>
-      </w:pPr>
-      <w:r>
-        <w:rPr>
-          <w:bCs/>
-          <w:sz w:val="28"/>
-        </w:rPr>
-        <w:t xml:space="preserve">Seguridad </w:t>
-      </w:r>
-      <w:proofErr w:type="spellStart"/>
-      <w:r>
-        <w:rPr>
-          <w:bCs/>
-          <w:sz w:val="28"/>
-        </w:rPr>
-        <w:t>físisca</w:t>
-      </w:r>
-      <w:proofErr w:type="spellEnd"/>
-    </w:p>
-    <w:p>
-      <w:pPr>
-        <w:pStyle w:val="Prrafodelista"/>
-        <w:numPr>
-          <w:ilvl w:val="0"/>
-          <w:numId w:val="12"/>
-        </w:numPr>
-        <w:rPr>
-          <w:bCs/>
-          <w:sz w:val="28"/>
-        </w:rPr>
-      </w:pPr>
       <w:r>
         <w:rPr>
           <w:bCs/>
@@ -2773,21 +2476,6 @@
           <w:sz w:val="28"/>
         </w:rPr>
         <w:t>IDS</w:t>
-      </w:r>
-    </w:p>
-    <w:p>
-      <w:pPr>
-        <w:rPr>
-          <w:b/>
-          <w:sz w:val="28"/>
-        </w:rPr>
-      </w:pPr>
-      <w:r>
-        <w:rPr>
-          <w:b/>
-          <w:sz w:val="28"/>
-        </w:rPr>
-        <w:t>NAC</w:t>
       </w:r>
     </w:p>
     <w:p>

</xml_diff>